<commit_message>
Update: Contenido de la página principal
Se ha corregido un fallo en el contenido de la página principal en el que no se dejaba claro que los ejercicios eran hechos con JavaScript.

Issue: #102
</commit_message>
<xml_diff>
--- a/Conocimiento/Sprints y Requisitos/Sprint 2/Página Principal/Contenido_Página_Principal_v1.0.docx
+++ b/Conocimiento/Sprints y Requisitos/Sprint 2/Página Principal/Contenido_Página_Principal_v1.0.docx
@@ -247,7 +247,7 @@
           <w:sz w:val="24"/>
           <w:szCs w:val="24"/>
         </w:rPr>
-        <w:t xml:space="preserve">Para crear un ejercicio, el programador sólo necesita registrarse y saber utilizar JavaScript, ya que nuestro sistema de creación de ejercicios interactivos online permite al usuario una gran personalización de los ejercicios </w:t>
+        <w:t xml:space="preserve">Para crear un ejercicio, el programador sólo necesita registrarse, ya que nuestro sistema de creación de ejercicios interactivos online permite al usuario una gran personalización de los ejercicios </w:t>
       </w:r>
       <w:r>
         <w:rPr>
@@ -270,25 +270,34 @@
           <w:sz w:val="24"/>
           <w:szCs w:val="24"/>
         </w:rPr>
-        <w:t xml:space="preserve">No solo eso, sino que además al crear ejercicios interactivos, el programador puede ponerlos a la venta en la plataforma, obteniendo un beneficio por cada vez que una </w:t>
-      </w:r>
-      <w:r>
-        <w:rPr>
-          <w:sz w:val="24"/>
-          <w:szCs w:val="24"/>
-        </w:rPr>
         <w:lastRenderedPageBreak/>
-        <w:t xml:space="preserve">escuela compre su ejercicio. ¿A qué esperas para </w:t>
-      </w:r>
-      <w:r>
-        <w:rPr>
-          <w:sz w:val="24"/>
-          <w:szCs w:val="24"/>
-        </w:rPr>
-        <w:t>participar con nosotros y ganar algo con ello</w:t>
+        <w:t>Para crear todos sus ejercicios, el programador hará uso de JavaScript tanto para crear el contenido y utilizar los parámetros de los ejercicios como para diseñar las gráficas que desee utilizar, todo ello con ayuda de nuestra interfaz basada en cuadros.</w:t>
       </w:r>
       <w:bookmarkStart w:id="0" w:name="_GoBack"/>
       <w:bookmarkEnd w:id="0"/>
+    </w:p>
+    <w:p>
+      <w:pPr>
+        <w:jc w:val="both"/>
+        <w:rPr>
+          <w:sz w:val="24"/>
+          <w:szCs w:val="24"/>
+        </w:rPr>
+      </w:pPr>
+      <w:r>
+        <w:rPr>
+          <w:sz w:val="24"/>
+          <w:szCs w:val="24"/>
+        </w:rPr>
+        <w:t xml:space="preserve">No solo eso, sino que además al crear ejercicios interactivos, el programador puede ponerlos a la venta en la plataforma, obteniendo un beneficio por cada vez que una escuela compre su ejercicio. ¿A qué esperas para </w:t>
+      </w:r>
+      <w:r>
+        <w:rPr>
+          <w:sz w:val="24"/>
+          <w:szCs w:val="24"/>
+        </w:rPr>
+        <w:t>participar con nosotros y ganar algo con ello</w:t>
+      </w:r>
       <w:r>
         <w:rPr>
           <w:sz w:val="24"/>
@@ -500,21 +509,7 @@
           <w:sz w:val="24"/>
           <w:szCs w:val="24"/>
         </w:rPr>
-        <w:t>Desarrollador</w:t>
-      </w:r>
-      <w:r>
-        <w:rPr>
-          <w:sz w:val="24"/>
-          <w:szCs w:val="24"/>
-        </w:rPr>
-        <w:t>es</w:t>
-      </w:r>
-      <w:r>
-        <w:rPr>
-          <w:sz w:val="24"/>
-          <w:szCs w:val="24"/>
-        </w:rPr>
-        <w:t xml:space="preserve"> Front-</w:t>
+        <w:t>Desarrolladores Front-</w:t>
       </w:r>
       <w:proofErr w:type="spellStart"/>
       <w:r>
@@ -784,7 +779,6 @@
           <w:sz w:val="24"/>
           <w:szCs w:val="24"/>
         </w:rPr>
-        <w:lastRenderedPageBreak/>
         <w:t>LICENCIAS</w:t>
       </w:r>
     </w:p>

</xml_diff>